<commit_message>
fiddled with plot width
</commit_message>
<xml_diff>
--- a/docs/partA_dataProcessingReport_v0.95b.docx
+++ b/docs/partA_dataProcessingReport_v0.95b.docx
@@ -133,7 +133,7 @@
         <w:t xml:space="preserve"> </w:t>
       </w:r>
       <w:r>
-        <w:t xml:space="preserve">15:50:50</w:t>
+        <w:t xml:space="preserve">17:18:45</w:t>
       </w:r>
       <w:r>
         <w:t xml:space="preserve"> </w:t>
@@ -21000,7 +21000,7 @@
         <w:rPr>
           <w:rStyle w:val="VerbatimChar"/>
         </w:rPr>
-        <w:t xml:space="preserve">## ── Variable type:character ───────────────────────────────────────────────────────────────────────────────────────────────────────────────────────────────────────────────────</w:t>
+        <w:t xml:space="preserve">## ── Variable type:character ───────────────────────────────────────────────────────────────────────</w:t>
       </w:r>
       <w:r>
         <w:br w:type="textWrapping"/>
@@ -21063,7 +21063,7 @@
         <w:rPr>
           <w:rStyle w:val="VerbatimChar"/>
         </w:rPr>
-        <w:t xml:space="preserve">## ── Variable type:integer ─────────────────────────────────────────────────────────────────────────────────────────────────────────────────────────────────────────────────────</w:t>
+        <w:t xml:space="preserve">## ── Variable type:integer ─────────────────────────────────────────────────────────────────────────</w:t>
       </w:r>
       <w:r>
         <w:br w:type="textWrapping"/>
@@ -21117,7 +21117,7 @@
         <w:rPr>
           <w:rStyle w:val="VerbatimChar"/>
         </w:rPr>
-        <w:t xml:space="preserve">## ── Variable type:numeric ─────────────────────────────────────────────────────────────────────────────────────────────────────────────────────────────────────────────────────</w:t>
+        <w:t xml:space="preserve">## ── Variable type:numeric ─────────────────────────────────────────────────────────────────────────</w:t>
       </w:r>
       <w:r>
         <w:br w:type="textWrapping"/>
@@ -21225,7 +21225,7 @@
         <w:rPr>
           <w:rStyle w:val="VerbatimChar"/>
         </w:rPr>
-        <w:t xml:space="preserve">## ── Variable type:POSIXct ─────────────────────────────────────────────────────────────────────────────────────────────────────────────────────────────────────────────────────</w:t>
+        <w:t xml:space="preserve">## ── Variable type:POSIXct ─────────────────────────────────────────────────────────────────────────</w:t>
       </w:r>
       <w:r>
         <w:br w:type="textWrapping"/>
@@ -39432,7 +39432,7 @@
         <w:pStyle w:val="FirstParagraph"/>
       </w:pPr>
       <w:r>
-        <w:t xml:space="preserve">Analysis completed in 491.32 seconds ( 8.19 minutes) using</w:t>
+        <w:t xml:space="preserve">Analysis completed in 319.62 seconds ( 5.33 minutes) using</w:t>
       </w:r>
       <w:r>
         <w:t xml:space="preserve"> </w:t>

</xml_diff>